<commit_message>
update scrum meeting file + SDS file 1
</commit_message>
<xml_diff>
--- a/SWE_project/Sprint 2/CS352-20170043-MahmoudHadad- ScrumMeeting.docx.docx
+++ b/SWE_project/Sprint 2/CS352-20170043-MahmoudHadad- ScrumMeeting.docx.docx
@@ -1,6 +1,6 @@
 
 <file path=word/document.xml><?xml version="1.0" encoding="utf-8"?>
-<w:document xmlns:wpc="http://schemas.microsoft.com/office/word/2010/wordprocessingCanvas" xmlns:cx="http://schemas.microsoft.com/office/drawing/2014/chartex" xmlns:cx1="http://schemas.microsoft.com/office/drawing/2015/9/8/chartex" xmlns:cx2="http://schemas.microsoft.com/office/drawing/2015/10/21/chartex" xmlns:cx3="http://schemas.microsoft.com/office/drawing/2016/5/9/chartex" xmlns:cx4="http://schemas.microsoft.com/office/drawing/2016/5/10/chartex" xmlns:cx5="http://schemas.microsoft.com/office/drawing/2016/5/11/chartex" xmlns:cx6="http://schemas.microsoft.com/office/drawing/2016/5/12/chartex" xmlns:cx7="http://schemas.microsoft.com/office/drawing/2016/5/13/chartex" xmlns:cx8="http://schemas.microsoft.com/office/drawing/2016/5/14/chartex" xmlns:mc="http://schemas.openxmlformats.org/markup-compatibility/2006" xmlns:aink="http://schemas.microsoft.com/office/drawing/2016/ink" xmlns:am3d="http://schemas.microsoft.com/office/drawing/2017/model3d" xmlns:o="urn:schemas-microsoft-com:office:office" xmlns:r="http://schemas.openxmlformats.org/officeDocument/2006/relationships" xmlns:m="http://schemas.openxmlformats.org/officeDocument/2006/math" xmlns:v="urn:schemas-microsoft-com:vml" xmlns:wp14="http://schemas.microsoft.com/office/word/2010/wordprocessingDrawing" xmlns:wp="http://schemas.openxmlformats.org/drawingml/2006/wordprocessingDrawing" xmlns:w10="urn:schemas-microsoft-com:office:word" xmlns:w="http://schemas.openxmlformats.org/wordprocessingml/2006/main" xmlns:w14="http://schemas.microsoft.com/office/word/2010/wordml" xmlns:w15="http://schemas.microsoft.com/office/word/2012/wordml" xmlns:w16cid="http://schemas.microsoft.com/office/word/2016/wordml/cid" xmlns:w16se="http://schemas.microsoft.com/office/word/2015/wordml/symex" xmlns:wpg="http://schemas.microsoft.com/office/word/2010/wordprocessingGroup" xmlns:wpi="http://schemas.microsoft.com/office/word/2010/wordprocessingInk" xmlns:wne="http://schemas.microsoft.com/office/word/2006/wordml" xmlns:wps="http://schemas.microsoft.com/office/word/2010/wordprocessingShape" mc:Ignorable="w14 w15 w16se w16cid wp14">
+<w:document xmlns:wpc="http://schemas.microsoft.com/office/word/2010/wordprocessingCanvas" xmlns:mc="http://schemas.openxmlformats.org/markup-compatibility/2006" xmlns:o="urn:schemas-microsoft-com:office:office" xmlns:r="http://schemas.openxmlformats.org/officeDocument/2006/relationships" xmlns:m="http://schemas.openxmlformats.org/officeDocument/2006/math" xmlns:v="urn:schemas-microsoft-com:vml" xmlns:wp14="http://schemas.microsoft.com/office/word/2010/wordprocessingDrawing" xmlns:wp="http://schemas.openxmlformats.org/drawingml/2006/wordprocessingDrawing" xmlns:w10="urn:schemas-microsoft-com:office:word" xmlns:w="http://schemas.openxmlformats.org/wordprocessingml/2006/main" xmlns:w14="http://schemas.microsoft.com/office/word/2010/wordml" xmlns:w15="http://schemas.microsoft.com/office/word/2012/wordml" xmlns:wpg="http://schemas.microsoft.com/office/word/2010/wordprocessingGroup" xmlns:wpi="http://schemas.microsoft.com/office/word/2010/wordprocessingInk" xmlns:wne="http://schemas.microsoft.com/office/word/2006/wordml" xmlns:wps="http://schemas.microsoft.com/office/word/2010/wordprocessingShape" mc:Ignorable="w14 w15 wp14">
   <w:body>
     <w:p>
       <w:pPr>
@@ -312,14 +312,21 @@
       </w:tblPr>
       <w:tblGrid>
         <w:gridCol w:w="1109"/>
-        <w:gridCol w:w="3031"/>
-        <w:gridCol w:w="3960"/>
-        <w:gridCol w:w="1350"/>
+        <w:gridCol w:w="2967"/>
+        <w:gridCol w:w="3931"/>
+        <w:gridCol w:w="1443"/>
       </w:tblGrid>
       <w:tr>
         <w:tc>
           <w:tcPr>
             <w:tcW w:w="1109" w:type="dxa"/>
+            <w:tcBorders>
+              <w:top w:val="single" w:sz="4" w:space="0" w:color="000000"/>
+              <w:left w:val="single" w:sz="4" w:space="0" w:color="000000"/>
+              <w:bottom w:val="single" w:sz="4" w:space="0" w:color="000000"/>
+              <w:right w:val="single" w:sz="4" w:space="0" w:color="000000"/>
+            </w:tcBorders>
+            <w:hideMark/>
           </w:tcPr>
           <w:p>
             <w:pPr>
@@ -341,7 +348,14 @@
         </w:tc>
         <w:tc>
           <w:tcPr>
-            <w:tcW w:w="3031" w:type="dxa"/>
+            <w:tcW w:w="2967" w:type="dxa"/>
+            <w:tcBorders>
+              <w:top w:val="single" w:sz="4" w:space="0" w:color="000000"/>
+              <w:left w:val="single" w:sz="4" w:space="0" w:color="000000"/>
+              <w:bottom w:val="single" w:sz="4" w:space="0" w:color="000000"/>
+              <w:right w:val="single" w:sz="4" w:space="0" w:color="000000"/>
+            </w:tcBorders>
+            <w:hideMark/>
           </w:tcPr>
           <w:p>
             <w:pPr>
@@ -362,7 +376,14 @@
         </w:tc>
         <w:tc>
           <w:tcPr>
-            <w:tcW w:w="3960" w:type="dxa"/>
+            <w:tcW w:w="3931" w:type="dxa"/>
+            <w:tcBorders>
+              <w:top w:val="single" w:sz="4" w:space="0" w:color="000000"/>
+              <w:left w:val="single" w:sz="4" w:space="0" w:color="000000"/>
+              <w:bottom w:val="single" w:sz="4" w:space="0" w:color="000000"/>
+              <w:right w:val="single" w:sz="4" w:space="0" w:color="000000"/>
+            </w:tcBorders>
+            <w:hideMark/>
           </w:tcPr>
           <w:p>
             <w:pPr>
@@ -383,7 +404,14 @@
         </w:tc>
         <w:tc>
           <w:tcPr>
-            <w:tcW w:w="1350" w:type="dxa"/>
+            <w:tcW w:w="1443" w:type="dxa"/>
+            <w:tcBorders>
+              <w:top w:val="single" w:sz="4" w:space="0" w:color="000000"/>
+              <w:left w:val="single" w:sz="4" w:space="0" w:color="000000"/>
+              <w:bottom w:val="single" w:sz="4" w:space="0" w:color="000000"/>
+              <w:right w:val="single" w:sz="4" w:space="0" w:color="000000"/>
+            </w:tcBorders>
+            <w:hideMark/>
           </w:tcPr>
           <w:p>
             <w:pPr>
@@ -407,160 +435,321 @@
         <w:tc>
           <w:tcPr>
             <w:tcW w:w="1109" w:type="dxa"/>
-          </w:tcPr>
-          <w:p/>
-        </w:tc>
-        <w:tc>
-          <w:tcPr>
-            <w:tcW w:w="3031" w:type="dxa"/>
+            <w:tcBorders>
+              <w:top w:val="single" w:sz="4" w:space="0" w:color="000000"/>
+              <w:left w:val="single" w:sz="4" w:space="0" w:color="000000"/>
+              <w:bottom w:val="single" w:sz="4" w:space="0" w:color="000000"/>
+              <w:right w:val="single" w:sz="4" w:space="0" w:color="000000"/>
+            </w:tcBorders>
+            <w:hideMark/>
           </w:tcPr>
           <w:p>
             <w:r>
-              <w:t>1st name is team leader</w:t>
+              <w:t>20170043</w:t>
             </w:r>
           </w:p>
         </w:tc>
         <w:tc>
           <w:tcPr>
-            <w:tcW w:w="3960" w:type="dxa"/>
+            <w:tcW w:w="2967" w:type="dxa"/>
+            <w:tcBorders>
+              <w:top w:val="single" w:sz="4" w:space="0" w:color="000000"/>
+              <w:left w:val="single" w:sz="4" w:space="0" w:color="000000"/>
+              <w:bottom w:val="single" w:sz="4" w:space="0" w:color="000000"/>
+              <w:right w:val="single" w:sz="4" w:space="0" w:color="000000"/>
+            </w:tcBorders>
+            <w:hideMark/>
           </w:tcPr>
-          <w:p/>
+          <w:p>
+            <w:proofErr w:type="spellStart"/>
+            <w:r>
+              <w:t>Esraa</w:t>
+            </w:r>
+            <w:proofErr w:type="spellEnd"/>
+            <w:r>
+              <w:t xml:space="preserve"> </w:t>
+            </w:r>
+            <w:proofErr w:type="spellStart"/>
+            <w:r>
+              <w:t>Taha</w:t>
+            </w:r>
+            <w:proofErr w:type="spellEnd"/>
+            <w:r>
+              <w:t xml:space="preserve"> Ali</w:t>
+            </w:r>
+          </w:p>
         </w:tc>
         <w:tc>
           <w:tcPr>
-            <w:tcW w:w="1350" w:type="dxa"/>
+            <w:tcW w:w="3931" w:type="dxa"/>
+            <w:tcBorders>
+              <w:top w:val="single" w:sz="4" w:space="0" w:color="000000"/>
+              <w:left w:val="single" w:sz="4" w:space="0" w:color="000000"/>
+              <w:bottom w:val="single" w:sz="4" w:space="0" w:color="000000"/>
+              <w:right w:val="single" w:sz="4" w:space="0" w:color="000000"/>
+            </w:tcBorders>
+            <w:hideMark/>
           </w:tcPr>
-          <w:p/>
+          <w:p>
+            <w:r>
+              <w:t>esraaselim39@gmail.com</w:t>
+            </w:r>
+          </w:p>
+        </w:tc>
+        <w:tc>
+          <w:tcPr>
+            <w:tcW w:w="1443" w:type="dxa"/>
+            <w:tcBorders>
+              <w:top w:val="single" w:sz="4" w:space="0" w:color="000000"/>
+              <w:left w:val="single" w:sz="4" w:space="0" w:color="000000"/>
+              <w:bottom w:val="single" w:sz="4" w:space="0" w:color="000000"/>
+              <w:right w:val="single" w:sz="4" w:space="0" w:color="000000"/>
+            </w:tcBorders>
+            <w:hideMark/>
+          </w:tcPr>
+          <w:p>
+            <w:r>
+              <w:t>01102790226</w:t>
+            </w:r>
+          </w:p>
         </w:tc>
       </w:tr>
       <w:tr>
         <w:tc>
           <w:tcPr>
             <w:tcW w:w="1109" w:type="dxa"/>
+            <w:tcBorders>
+              <w:top w:val="single" w:sz="4" w:space="0" w:color="000000"/>
+              <w:left w:val="single" w:sz="4" w:space="0" w:color="000000"/>
+              <w:bottom w:val="single" w:sz="4" w:space="0" w:color="000000"/>
+              <w:right w:val="single" w:sz="4" w:space="0" w:color="000000"/>
+            </w:tcBorders>
+            <w:hideMark/>
           </w:tcPr>
-          <w:p/>
+          <w:p>
+            <w:r>
+              <w:t>20170044</w:t>
+            </w:r>
+          </w:p>
         </w:tc>
         <w:tc>
           <w:tcPr>
-            <w:tcW w:w="3031" w:type="dxa"/>
+            <w:tcW w:w="2967" w:type="dxa"/>
+            <w:tcBorders>
+              <w:top w:val="single" w:sz="4" w:space="0" w:color="000000"/>
+              <w:left w:val="single" w:sz="4" w:space="0" w:color="000000"/>
+              <w:bottom w:val="single" w:sz="4" w:space="0" w:color="000000"/>
+              <w:right w:val="single" w:sz="4" w:space="0" w:color="000000"/>
+            </w:tcBorders>
+            <w:hideMark/>
           </w:tcPr>
-          <w:p/>
+          <w:p>
+            <w:proofErr w:type="spellStart"/>
+            <w:r>
+              <w:t>Esraa</w:t>
+            </w:r>
+            <w:proofErr w:type="spellEnd"/>
+            <w:r>
+              <w:t xml:space="preserve"> Mohamed </w:t>
+            </w:r>
+            <w:proofErr w:type="spellStart"/>
+            <w:r>
+              <w:t>Abd</w:t>
+            </w:r>
+            <w:proofErr w:type="spellEnd"/>
+            <w:r>
+              <w:t xml:space="preserve"> </w:t>
+            </w:r>
+            <w:proofErr w:type="spellStart"/>
+            <w:r>
+              <w:t>Elrahman</w:t>
+            </w:r>
+            <w:proofErr w:type="spellEnd"/>
+          </w:p>
         </w:tc>
         <w:tc>
           <w:tcPr>
-            <w:tcW w:w="3960" w:type="dxa"/>
+            <w:tcW w:w="3931" w:type="dxa"/>
+            <w:tcBorders>
+              <w:top w:val="single" w:sz="4" w:space="0" w:color="000000"/>
+              <w:left w:val="single" w:sz="4" w:space="0" w:color="000000"/>
+              <w:bottom w:val="single" w:sz="4" w:space="0" w:color="000000"/>
+              <w:right w:val="single" w:sz="4" w:space="0" w:color="000000"/>
+            </w:tcBorders>
+            <w:hideMark/>
           </w:tcPr>
-          <w:p/>
+          <w:p>
+            <w:r>
+              <w:t>esraamohamed.egy@gmail.com</w:t>
+            </w:r>
+          </w:p>
         </w:tc>
         <w:tc>
           <w:tcPr>
-            <w:tcW w:w="1350" w:type="dxa"/>
+            <w:tcW w:w="1443" w:type="dxa"/>
+            <w:tcBorders>
+              <w:top w:val="single" w:sz="4" w:space="0" w:color="000000"/>
+              <w:left w:val="single" w:sz="4" w:space="0" w:color="000000"/>
+              <w:bottom w:val="single" w:sz="4" w:space="0" w:color="000000"/>
+              <w:right w:val="single" w:sz="4" w:space="0" w:color="000000"/>
+            </w:tcBorders>
+            <w:hideMark/>
           </w:tcPr>
-          <w:p/>
+          <w:p>
+            <w:r>
+              <w:t>01060081977</w:t>
+            </w:r>
+          </w:p>
         </w:tc>
       </w:tr>
       <w:tr>
         <w:tc>
           <w:tcPr>
             <w:tcW w:w="1109" w:type="dxa"/>
+            <w:tcBorders>
+              <w:top w:val="single" w:sz="4" w:space="0" w:color="000000"/>
+              <w:left w:val="single" w:sz="4" w:space="0" w:color="000000"/>
+              <w:bottom w:val="single" w:sz="4" w:space="0" w:color="000000"/>
+              <w:right w:val="single" w:sz="4" w:space="0" w:color="000000"/>
+            </w:tcBorders>
+            <w:hideMark/>
           </w:tcPr>
-          <w:p/>
+          <w:p>
+            <w:r>
+              <w:t>20170054</w:t>
+            </w:r>
+          </w:p>
         </w:tc>
         <w:tc>
           <w:tcPr>
-            <w:tcW w:w="3031" w:type="dxa"/>
+            <w:tcW w:w="2967" w:type="dxa"/>
+            <w:tcBorders>
+              <w:top w:val="single" w:sz="4" w:space="0" w:color="000000"/>
+              <w:left w:val="single" w:sz="4" w:space="0" w:color="000000"/>
+              <w:bottom w:val="single" w:sz="4" w:space="0" w:color="000000"/>
+              <w:right w:val="single" w:sz="4" w:space="0" w:color="000000"/>
+            </w:tcBorders>
+            <w:hideMark/>
           </w:tcPr>
-          <w:p/>
+          <w:p>
+            <w:r>
+              <w:t>Afnan Samir Mohamed</w:t>
+            </w:r>
+          </w:p>
         </w:tc>
         <w:tc>
           <w:tcPr>
-            <w:tcW w:w="3960" w:type="dxa"/>
+            <w:tcW w:w="3931" w:type="dxa"/>
+            <w:tcBorders>
+              <w:top w:val="single" w:sz="4" w:space="0" w:color="000000"/>
+              <w:left w:val="single" w:sz="4" w:space="0" w:color="000000"/>
+              <w:bottom w:val="single" w:sz="4" w:space="0" w:color="000000"/>
+              <w:right w:val="single" w:sz="4" w:space="0" w:color="000000"/>
+            </w:tcBorders>
+            <w:hideMark/>
           </w:tcPr>
-          <w:p/>
+          <w:p>
+            <w:r>
+              <w:t>afnanetman@gmail.com</w:t>
+            </w:r>
+          </w:p>
         </w:tc>
         <w:tc>
           <w:tcPr>
-            <w:tcW w:w="1350" w:type="dxa"/>
+            <w:tcW w:w="1443" w:type="dxa"/>
+            <w:tcBorders>
+              <w:top w:val="single" w:sz="4" w:space="0" w:color="000000"/>
+              <w:left w:val="single" w:sz="4" w:space="0" w:color="000000"/>
+              <w:bottom w:val="single" w:sz="4" w:space="0" w:color="000000"/>
+              <w:right w:val="single" w:sz="4" w:space="0" w:color="000000"/>
+            </w:tcBorders>
+            <w:hideMark/>
           </w:tcPr>
-          <w:p/>
+          <w:p>
+            <w:r>
+              <w:t>01063750746</w:t>
+            </w:r>
+          </w:p>
         </w:tc>
       </w:tr>
       <w:tr>
         <w:tc>
           <w:tcPr>
             <w:tcW w:w="1109" w:type="dxa"/>
+            <w:tcBorders>
+              <w:top w:val="single" w:sz="4" w:space="0" w:color="000000"/>
+              <w:left w:val="single" w:sz="4" w:space="0" w:color="000000"/>
+              <w:bottom w:val="single" w:sz="4" w:space="0" w:color="000000"/>
+              <w:right w:val="single" w:sz="4" w:space="0" w:color="000000"/>
+            </w:tcBorders>
+            <w:hideMark/>
           </w:tcPr>
-          <w:p/>
+          <w:p>
+            <w:r>
+              <w:t>20170202</w:t>
+            </w:r>
+          </w:p>
         </w:tc>
         <w:tc>
           <w:tcPr>
-            <w:tcW w:w="3031" w:type="dxa"/>
+            <w:tcW w:w="2967" w:type="dxa"/>
+            <w:tcBorders>
+              <w:top w:val="single" w:sz="4" w:space="0" w:color="000000"/>
+              <w:left w:val="single" w:sz="4" w:space="0" w:color="000000"/>
+              <w:bottom w:val="single" w:sz="4" w:space="0" w:color="000000"/>
+              <w:right w:val="single" w:sz="4" w:space="0" w:color="000000"/>
+            </w:tcBorders>
+            <w:hideMark/>
           </w:tcPr>
-          <w:p/>
+          <w:p>
+            <w:proofErr w:type="spellStart"/>
+            <w:r>
+              <w:t>Lubna</w:t>
+            </w:r>
+            <w:proofErr w:type="spellEnd"/>
+            <w:r>
+              <w:t xml:space="preserve"> Hassan </w:t>
+            </w:r>
+            <w:proofErr w:type="spellStart"/>
+            <w:r>
+              <w:t>Atia</w:t>
+            </w:r>
+            <w:proofErr w:type="spellEnd"/>
+          </w:p>
         </w:tc>
         <w:tc>
           <w:tcPr>
-            <w:tcW w:w="3960" w:type="dxa"/>
+            <w:tcW w:w="3931" w:type="dxa"/>
+            <w:tcBorders>
+              <w:top w:val="single" w:sz="4" w:space="0" w:color="000000"/>
+              <w:left w:val="single" w:sz="4" w:space="0" w:color="000000"/>
+              <w:bottom w:val="single" w:sz="4" w:space="0" w:color="000000"/>
+              <w:right w:val="single" w:sz="4" w:space="0" w:color="000000"/>
+            </w:tcBorders>
+            <w:hideMark/>
           </w:tcPr>
-          <w:p/>
+          <w:p>
+            <w:r>
+              <w:t>Lubnahassan35@gmail.com</w:t>
+            </w:r>
+          </w:p>
         </w:tc>
         <w:tc>
           <w:tcPr>
-            <w:tcW w:w="1350" w:type="dxa"/>
+            <w:tcW w:w="1443" w:type="dxa"/>
+            <w:tcBorders>
+              <w:top w:val="single" w:sz="4" w:space="0" w:color="000000"/>
+              <w:left w:val="single" w:sz="4" w:space="0" w:color="000000"/>
+              <w:bottom w:val="single" w:sz="4" w:space="0" w:color="000000"/>
+              <w:right w:val="single" w:sz="4" w:space="0" w:color="000000"/>
+            </w:tcBorders>
+            <w:hideMark/>
           </w:tcPr>
-          <w:p/>
-        </w:tc>
-      </w:tr>
-      <w:tr>
-        <w:tc>
-          <w:tcPr>
-            <w:tcW w:w="1109" w:type="dxa"/>
-          </w:tcPr>
-          <w:p/>
-        </w:tc>
-        <w:tc>
-          <w:tcPr>
-            <w:tcW w:w="3031" w:type="dxa"/>
-          </w:tcPr>
-          <w:p/>
-        </w:tc>
-        <w:tc>
-          <w:tcPr>
-            <w:tcW w:w="3960" w:type="dxa"/>
-          </w:tcPr>
-          <w:p/>
-        </w:tc>
-        <w:tc>
-          <w:tcPr>
-            <w:tcW w:w="1350" w:type="dxa"/>
-          </w:tcPr>
-          <w:p/>
-        </w:tc>
-      </w:tr>
-      <w:tr>
-        <w:tc>
-          <w:tcPr>
-            <w:tcW w:w="1109" w:type="dxa"/>
-          </w:tcPr>
-          <w:p/>
-        </w:tc>
-        <w:tc>
-          <w:tcPr>
-            <w:tcW w:w="3031" w:type="dxa"/>
-          </w:tcPr>
-          <w:p/>
-        </w:tc>
-        <w:tc>
-          <w:tcPr>
-            <w:tcW w:w="3960" w:type="dxa"/>
-          </w:tcPr>
-          <w:p/>
-        </w:tc>
-        <w:tc>
-          <w:tcPr>
-            <w:tcW w:w="1350" w:type="dxa"/>
-          </w:tcPr>
-          <w:p/>
+          <w:p>
+            <w:r>
+              <w:t>01100095063</w:t>
+            </w:r>
+          </w:p>
         </w:tc>
       </w:tr>
     </w:tbl>
@@ -576,6 +765,8 @@
           <w:lang w:bidi="ar-EG"/>
         </w:rPr>
       </w:pPr>
+      <w:bookmarkStart w:id="0" w:name="_GoBack"/>
+      <w:bookmarkEnd w:id="0"/>
     </w:p>
     <w:p>
       <w:pPr>
@@ -628,7 +819,6 @@
           <w:sz w:val="36"/>
           <w:szCs w:val="36"/>
         </w:rPr>
-        <w:lastRenderedPageBreak/>
         <w:t>Docs must be supplied as pdf –</w:t>
       </w:r>
       <w:r>
@@ -1035,19 +1225,290 @@
     </w:sdt>
     <w:p>
       <w:pPr>
+        <w:rPr>
+          <w:b/>
+          <w:bCs/>
+          <w:color w:val="C00000"/>
+        </w:rPr>
+      </w:pPr>
+    </w:p>
+    <w:p>
+      <w:pPr>
         <w:pStyle w:val="Heading1"/>
       </w:pPr>
-      <w:bookmarkStart w:id="0" w:name="_Toc507250131"/>
-      <w:r>
-        <w:t>Instructions</w:t>
-      </w:r>
-      <w:r>
+      <w:bookmarkStart w:id="1" w:name="_Toc507250132"/>
+      <w:r>
+        <w:t>Done requirements</w:t>
+      </w:r>
+      <w:bookmarkEnd w:id="1"/>
+    </w:p>
+    <w:p>
+      <w:pPr>
+        <w:pStyle w:val="Heading1"/>
+        <w:rPr>
+          <w:color w:val="000000" w:themeColor="text1"/>
+          <w:sz w:val="22"/>
+          <w:szCs w:val="18"/>
+        </w:rPr>
+      </w:pPr>
+      <w:bookmarkStart w:id="2" w:name="_Toc507250133"/>
+      <w:proofErr w:type="spellStart"/>
+      <w:r>
+        <w:rPr>
+          <w:color w:val="000000" w:themeColor="text1"/>
+          <w:sz w:val="22"/>
+          <w:szCs w:val="18"/>
+        </w:rPr>
+        <w:t>Esraa</w:t>
+      </w:r>
+      <w:proofErr w:type="spellEnd"/>
+      <w:r>
+        <w:rPr>
+          <w:color w:val="000000" w:themeColor="text1"/>
+          <w:sz w:val="22"/>
+          <w:szCs w:val="18"/>
+        </w:rPr>
         <w:t xml:space="preserve"> </w:t>
       </w:r>
-      <w:r>
-        <w:t>[To be removed]</w:t>
-      </w:r>
-      <w:bookmarkEnd w:id="0"/>
+      <w:proofErr w:type="gramStart"/>
+      <w:r>
+        <w:rPr>
+          <w:color w:val="000000" w:themeColor="text1"/>
+          <w:sz w:val="22"/>
+          <w:szCs w:val="18"/>
+        </w:rPr>
+        <w:t xml:space="preserve">Mohamed </w:t>
+      </w:r>
+      <w:r>
+        <w:rPr>
+          <w:color w:val="000000" w:themeColor="text1"/>
+          <w:sz w:val="22"/>
+          <w:szCs w:val="18"/>
+        </w:rPr>
+        <w:t>:</w:t>
+      </w:r>
+      <w:proofErr w:type="gramEnd"/>
+      <w:r>
+        <w:rPr>
+          <w:color w:val="000000" w:themeColor="text1"/>
+          <w:sz w:val="22"/>
+          <w:szCs w:val="18"/>
+        </w:rPr>
+        <w:t xml:space="preserve"> update class diagram</w:t>
+      </w:r>
+    </w:p>
+    <w:p>
+      <w:pPr>
+        <w:pStyle w:val="Heading1"/>
+        <w:rPr>
+          <w:color w:val="000000" w:themeColor="text1"/>
+          <w:sz w:val="22"/>
+          <w:szCs w:val="18"/>
+        </w:rPr>
+      </w:pPr>
+      <w:r>
+        <w:rPr>
+          <w:color w:val="000000" w:themeColor="text1"/>
+          <w:sz w:val="22"/>
+          <w:szCs w:val="18"/>
+        </w:rPr>
+        <w:t xml:space="preserve">Afnan: </w:t>
+      </w:r>
+      <w:r>
+        <w:rPr>
+          <w:color w:val="000000" w:themeColor="text1"/>
+          <w:sz w:val="22"/>
+          <w:szCs w:val="18"/>
+        </w:rPr>
+        <w:t>update sprint 2 files</w:t>
+      </w:r>
+    </w:p>
+    <w:p>
+      <w:pPr>
+        <w:pStyle w:val="Heading1"/>
+        <w:rPr>
+          <w:color w:val="000000" w:themeColor="text1"/>
+          <w:sz w:val="22"/>
+          <w:szCs w:val="18"/>
+        </w:rPr>
+      </w:pPr>
+      <w:proofErr w:type="spellStart"/>
+      <w:r>
+        <w:rPr>
+          <w:color w:val="000000" w:themeColor="text1"/>
+          <w:sz w:val="22"/>
+          <w:szCs w:val="18"/>
+        </w:rPr>
+        <w:t>Esraa</w:t>
+      </w:r>
+      <w:proofErr w:type="spellEnd"/>
+      <w:r>
+        <w:rPr>
+          <w:color w:val="000000" w:themeColor="text1"/>
+          <w:sz w:val="22"/>
+          <w:szCs w:val="18"/>
+        </w:rPr>
+        <w:t xml:space="preserve"> </w:t>
+      </w:r>
+      <w:proofErr w:type="spellStart"/>
+      <w:proofErr w:type="gramStart"/>
+      <w:r>
+        <w:rPr>
+          <w:color w:val="000000" w:themeColor="text1"/>
+          <w:sz w:val="22"/>
+          <w:szCs w:val="18"/>
+        </w:rPr>
+        <w:t>Taha</w:t>
+      </w:r>
+      <w:proofErr w:type="spellEnd"/>
+      <w:r>
+        <w:rPr>
+          <w:color w:val="000000" w:themeColor="text1"/>
+          <w:sz w:val="22"/>
+          <w:szCs w:val="18"/>
+        </w:rPr>
+        <w:t xml:space="preserve"> :</w:t>
+      </w:r>
+      <w:proofErr w:type="gramEnd"/>
+      <w:r>
+        <w:rPr>
+          <w:color w:val="000000" w:themeColor="text1"/>
+          <w:sz w:val="22"/>
+          <w:szCs w:val="18"/>
+        </w:rPr>
+        <w:t xml:space="preserve"> </w:t>
+      </w:r>
+      <w:r>
+        <w:rPr>
+          <w:color w:val="000000" w:themeColor="text1"/>
+          <w:sz w:val="22"/>
+          <w:szCs w:val="18"/>
+        </w:rPr>
+        <w:t>login sequence diagram</w:t>
+      </w:r>
+    </w:p>
+    <w:p>
+      <w:pPr>
+        <w:pStyle w:val="Heading1"/>
+        <w:rPr>
+          <w:sz w:val="22"/>
+          <w:szCs w:val="18"/>
+        </w:rPr>
+      </w:pPr>
+      <w:r>
+        <w:rPr>
+          <w:sz w:val="22"/>
+          <w:szCs w:val="18"/>
+        </w:rPr>
+        <w:t xml:space="preserve"> </w:t>
+      </w:r>
+      <w:proofErr w:type="spellStart"/>
+      <w:r>
+        <w:rPr>
+          <w:color w:val="000000" w:themeColor="text1"/>
+          <w:sz w:val="22"/>
+          <w:szCs w:val="18"/>
+        </w:rPr>
+        <w:t>Esraa</w:t>
+      </w:r>
+      <w:proofErr w:type="spellEnd"/>
+      <w:r>
+        <w:rPr>
+          <w:color w:val="000000" w:themeColor="text1"/>
+          <w:sz w:val="22"/>
+          <w:szCs w:val="18"/>
+        </w:rPr>
+        <w:t xml:space="preserve"> </w:t>
+      </w:r>
+      <w:proofErr w:type="gramStart"/>
+      <w:r>
+        <w:rPr>
+          <w:color w:val="000000" w:themeColor="text1"/>
+          <w:sz w:val="22"/>
+          <w:szCs w:val="18"/>
+        </w:rPr>
+        <w:t>Mohamed ,</w:t>
+      </w:r>
+      <w:proofErr w:type="gramEnd"/>
+      <w:r>
+        <w:rPr>
+          <w:color w:val="000000" w:themeColor="text1"/>
+          <w:sz w:val="22"/>
+          <w:szCs w:val="18"/>
+        </w:rPr>
+        <w:t xml:space="preserve"> Afnan , </w:t>
+      </w:r>
+      <w:proofErr w:type="spellStart"/>
+      <w:r>
+        <w:rPr>
+          <w:color w:val="000000" w:themeColor="text1"/>
+          <w:sz w:val="22"/>
+          <w:szCs w:val="18"/>
+        </w:rPr>
+        <w:t>Lubna</w:t>
+      </w:r>
+      <w:proofErr w:type="spellEnd"/>
+      <w:r>
+        <w:rPr>
+          <w:color w:val="000000" w:themeColor="text1"/>
+          <w:sz w:val="22"/>
+          <w:szCs w:val="18"/>
+        </w:rPr>
+        <w:t xml:space="preserve"> , </w:t>
+      </w:r>
+      <w:proofErr w:type="spellStart"/>
+      <w:r>
+        <w:rPr>
+          <w:color w:val="000000" w:themeColor="text1"/>
+          <w:sz w:val="22"/>
+          <w:szCs w:val="18"/>
+        </w:rPr>
+        <w:t>Esraa</w:t>
+      </w:r>
+      <w:proofErr w:type="spellEnd"/>
+      <w:r>
+        <w:rPr>
+          <w:color w:val="000000" w:themeColor="text1"/>
+          <w:sz w:val="22"/>
+          <w:szCs w:val="18"/>
+        </w:rPr>
+        <w:t xml:space="preserve"> </w:t>
+      </w:r>
+      <w:proofErr w:type="spellStart"/>
+      <w:r>
+        <w:rPr>
+          <w:color w:val="000000" w:themeColor="text1"/>
+          <w:sz w:val="22"/>
+          <w:szCs w:val="18"/>
+        </w:rPr>
+        <w:t>Taha</w:t>
+      </w:r>
+      <w:proofErr w:type="spellEnd"/>
+      <w:r>
+        <w:rPr>
+          <w:color w:val="000000" w:themeColor="text1"/>
+          <w:sz w:val="22"/>
+          <w:szCs w:val="18"/>
+        </w:rPr>
+        <w:t xml:space="preserve"> : </w:t>
+      </w:r>
+      <w:r>
+        <w:rPr>
+          <w:color w:val="000000" w:themeColor="text1"/>
+          <w:sz w:val="22"/>
+          <w:szCs w:val="18"/>
+        </w:rPr>
+        <w:t>login function</w:t>
+      </w:r>
+    </w:p>
+    <w:p>
+      <w:pPr>
+        <w:pStyle w:val="Heading1"/>
+      </w:pPr>
+      <w:r>
+        <w:t>What will be done today</w:t>
+      </w:r>
+      <w:bookmarkEnd w:id="2"/>
     </w:p>
     <w:p>
       <w:pPr>
@@ -1059,287 +1520,19 @@
         <w:rPr>
           <w:b/>
           <w:bCs/>
-          <w:color w:val="C00000"/>
-        </w:rPr>
-      </w:pPr>
-      <w:r>
-        <w:rPr>
-          <w:b/>
-          <w:bCs/>
-          <w:color w:val="C00000"/>
-          <w:u w:val="single"/>
-        </w:rPr>
-        <w:t xml:space="preserve">IMPORTANT. </w:t>
-      </w:r>
-      <w:r>
-        <w:rPr>
-          <w:b/>
-          <w:bCs/>
-          <w:color w:val="C00000"/>
-          <w:u w:val="single"/>
-        </w:rPr>
-        <w:t xml:space="preserve"> </w:t>
-      </w:r>
-      <w:r>
-        <w:rPr>
-          <w:b/>
-          <w:bCs/>
-          <w:color w:val="C00000"/>
-          <w:u w:val="single"/>
-        </w:rPr>
-        <w:t>Rename this document</w:t>
-      </w:r>
-      <w:r>
-        <w:rPr>
-          <w:b/>
-          <w:bCs/>
-          <w:color w:val="C00000"/>
-        </w:rPr>
-        <w:t xml:space="preserve"> to CS</w:t>
-      </w:r>
-      <w:r>
-        <w:rPr>
-          <w:b/>
-          <w:bCs/>
-          <w:color w:val="C00000"/>
-        </w:rPr>
-        <w:t>352</w:t>
-      </w:r>
-      <w:r>
-        <w:rPr>
-          <w:b/>
-          <w:bCs/>
-          <w:color w:val="C00000"/>
-        </w:rPr>
-        <w:t>-L</w:t>
-      </w:r>
-      <w:r>
-        <w:rPr>
-          <w:b/>
-          <w:bCs/>
-          <w:color w:val="C00000"/>
-        </w:rPr>
-        <w:t>eaderID-</w:t>
-      </w:r>
-      <w:r>
-        <w:rPr>
-          <w:b/>
-          <w:bCs/>
-          <w:color w:val="C00000"/>
-        </w:rPr>
-        <w:t>TANAME-</w:t>
-      </w:r>
-      <w:r>
-        <w:rPr>
-          <w:b/>
-          <w:bCs/>
-          <w:color w:val="C00000"/>
-        </w:rPr>
-        <w:t xml:space="preserve"> </w:t>
-      </w:r>
-      <w:r>
-        <w:rPr>
-          <w:b/>
-          <w:bCs/>
-          <w:color w:val="C00000"/>
-        </w:rPr>
-        <w:t>ScrumMeeting</w:t>
-      </w:r>
-      <w:r>
-        <w:rPr>
-          <w:b/>
-          <w:bCs/>
-          <w:color w:val="C00000"/>
-        </w:rPr>
-        <w:t>.docx</w:t>
-      </w:r>
-    </w:p>
-    <w:p>
-      <w:pPr>
-        <w:pStyle w:val="ListParagraph"/>
-        <w:rPr>
-          <w:b/>
-          <w:bCs/>
-          <w:color w:val="FF0000"/>
-          <w:sz w:val="28"/>
-          <w:szCs w:val="28"/>
-          <w:u w:val="single"/>
-        </w:rPr>
-      </w:pPr>
-      <w:r>
-        <w:rPr>
-          <w:b/>
-          <w:bCs/>
-          <w:color w:val="FF0000"/>
-          <w:sz w:val="28"/>
-          <w:szCs w:val="28"/>
-          <w:u w:val="single"/>
-        </w:rPr>
-        <w:t>[Write TA name in your document name]</w:t>
-      </w:r>
-    </w:p>
-    <w:p>
-      <w:pPr>
-        <w:pStyle w:val="ListParagraph"/>
-        <w:rPr>
-          <w:b/>
-          <w:bCs/>
-          <w:color w:val="FF0000"/>
-          <w:sz w:val="28"/>
-          <w:szCs w:val="28"/>
-        </w:rPr>
-      </w:pPr>
-      <w:r>
-        <w:rPr>
-          <w:b/>
-          <w:bCs/>
-          <w:color w:val="FF0000"/>
-          <w:sz w:val="28"/>
-          <w:szCs w:val="28"/>
-        </w:rPr>
-        <w:t xml:space="preserve">Examples: </w:t>
-      </w:r>
-    </w:p>
-    <w:p>
-      <w:pPr>
-        <w:pStyle w:val="ListParagraph"/>
-        <w:ind w:firstLine="720"/>
-        <w:rPr>
-          <w:b/>
-          <w:bCs/>
-          <w:color w:val="FF0000"/>
-          <w:sz w:val="28"/>
-          <w:szCs w:val="28"/>
-        </w:rPr>
-      </w:pPr>
-      <w:r>
-        <w:rPr>
-          <w:b/>
-          <w:bCs/>
-          <w:color w:val="FF0000"/>
-          <w:sz w:val="28"/>
-          <w:szCs w:val="28"/>
-        </w:rPr>
-        <w:t>20120001-MohamedSamir-</w:t>
-      </w:r>
-      <w:r>
-        <w:rPr>
-          <w:b/>
-          <w:bCs/>
-          <w:color w:val="FF0000"/>
-          <w:sz w:val="28"/>
-          <w:szCs w:val="28"/>
-        </w:rPr>
-        <w:t xml:space="preserve"> </w:t>
-      </w:r>
-      <w:r>
-        <w:rPr>
-          <w:b/>
-          <w:bCs/>
-          <w:color w:val="FF0000"/>
-          <w:sz w:val="28"/>
-          <w:szCs w:val="28"/>
-        </w:rPr>
-        <w:t>ScrumMeeting</w:t>
-      </w:r>
-      <w:r>
-        <w:rPr>
-          <w:b/>
-          <w:bCs/>
-          <w:color w:val="FF0000"/>
-          <w:sz w:val="28"/>
-          <w:szCs w:val="28"/>
-        </w:rPr>
-        <w:t>.docx</w:t>
-      </w:r>
-    </w:p>
-    <w:p>
-      <w:pPr>
-        <w:pStyle w:val="ListParagraph"/>
-        <w:rPr>
-          <w:b/>
-          <w:bCs/>
-          <w:color w:val="FF0000"/>
-          <w:sz w:val="28"/>
-          <w:szCs w:val="28"/>
-        </w:rPr>
-      </w:pPr>
-      <w:r>
-        <w:rPr>
-          <w:b/>
-          <w:bCs/>
-          <w:color w:val="FF0000"/>
-          <w:sz w:val="28"/>
-          <w:szCs w:val="28"/>
-        </w:rPr>
-        <w:tab/>
-      </w:r>
-    </w:p>
-    <w:p>
-      <w:pPr>
-        <w:pStyle w:val="ListParagraph"/>
-        <w:ind w:firstLine="720"/>
-        <w:rPr>
-          <w:b/>
-          <w:bCs/>
-          <w:color w:val="FF0000"/>
-          <w:sz w:val="28"/>
-          <w:szCs w:val="28"/>
-        </w:rPr>
-      </w:pPr>
-      <w:r>
-        <w:rPr>
-          <w:b/>
-          <w:bCs/>
-          <w:color w:val="FF0000"/>
-          <w:sz w:val="28"/>
-          <w:szCs w:val="28"/>
-        </w:rPr>
-        <w:t>20120001-OmarKhaled-</w:t>
-      </w:r>
-      <w:r>
-        <w:rPr>
-          <w:b/>
-          <w:bCs/>
-          <w:color w:val="FF0000"/>
-          <w:sz w:val="28"/>
-          <w:szCs w:val="28"/>
-        </w:rPr>
-        <w:t xml:space="preserve"> </w:t>
-      </w:r>
-      <w:r>
-        <w:rPr>
-          <w:b/>
-          <w:bCs/>
-          <w:color w:val="FF0000"/>
-          <w:sz w:val="28"/>
-          <w:szCs w:val="28"/>
-        </w:rPr>
-        <w:t>ScrumMeeting</w:t>
-      </w:r>
-      <w:r>
-        <w:rPr>
-          <w:b/>
-          <w:bCs/>
-          <w:color w:val="FF0000"/>
-          <w:sz w:val="28"/>
-          <w:szCs w:val="28"/>
-        </w:rPr>
-        <w:t>.docx</w:t>
-      </w:r>
-    </w:p>
-    <w:p>
-      <w:pPr>
-        <w:pStyle w:val="ListParagraph"/>
-        <w:ind w:firstLine="720"/>
-        <w:rPr>
-          <w:b/>
-          <w:bCs/>
-          <w:color w:val="FF0000"/>
-          <w:sz w:val="28"/>
-          <w:szCs w:val="28"/>
-        </w:rPr>
-      </w:pPr>
+          <w:color w:val="000000" w:themeColor="text1"/>
+          <w:lang w:bidi="ar-EG"/>
+        </w:rPr>
+      </w:pPr>
+      <w:r>
+        <w:rPr>
+          <w:b/>
+          <w:bCs/>
+          <w:color w:val="000000" w:themeColor="text1"/>
+          <w:lang w:bidi="ar-EG"/>
+        </w:rPr>
+        <w:t xml:space="preserve">13/4: searching for solutions for proxy problems </w:t>
+      </w:r>
     </w:p>
     <w:p>
       <w:pPr>
@@ -1351,44 +1544,19 @@
         <w:rPr>
           <w:b/>
           <w:bCs/>
-          <w:color w:val="C00000"/>
-        </w:rPr>
-      </w:pPr>
-      <w:r>
-        <w:rPr>
-          <w:b/>
-          <w:bCs/>
-          <w:color w:val="C00000"/>
-        </w:rPr>
-        <w:t>Remove the following notes and any red notes</w:t>
-      </w:r>
-      <w:r>
-        <w:rPr>
-          <w:b/>
-          <w:bCs/>
-          <w:highlight w:val="red"/>
-        </w:rPr>
-        <w:t xml:space="preserve"> </w:t>
-      </w:r>
-    </w:p>
-    <w:p>
-      <w:pPr>
-        <w:rPr>
-          <w:b/>
-          <w:bCs/>
-          <w:color w:val="C00000"/>
-        </w:rPr>
-      </w:pPr>
-    </w:p>
-    <w:p>
-      <w:pPr>
-        <w:pStyle w:val="Heading1"/>
-      </w:pPr>
-      <w:bookmarkStart w:id="1" w:name="_Toc507250132"/>
-      <w:r>
-        <w:t>Done requirements</w:t>
-      </w:r>
-      <w:bookmarkEnd w:id="1"/>
+          <w:color w:val="000000" w:themeColor="text1"/>
+          <w:lang w:bidi="ar-EG"/>
+        </w:rPr>
+      </w:pPr>
+      <w:r>
+        <w:rPr>
+          <w:b/>
+          <w:bCs/>
+          <w:color w:val="000000" w:themeColor="text1"/>
+          <w:lang w:bidi="ar-EG"/>
+        </w:rPr>
+        <w:t>15/4: trying to install and open Docker</w:t>
+      </w:r>
     </w:p>
     <w:p>
       <w:pPr>
@@ -1397,109 +1565,22 @@
           <w:ilvl w:val="0"/>
           <w:numId w:val="1"/>
         </w:numPr>
-      </w:pPr>
-      <w:r>
-        <w:rPr>
-          <w:b/>
-          <w:bCs/>
-          <w:color w:val="FF0000"/>
-        </w:rPr>
-        <w:t>In this section you should state the contribution from each team to achieve spring goal, in other words what's done by each team member till now</w:t>
-      </w:r>
-    </w:p>
-    <w:p>
-      <w:pPr>
-        <w:pStyle w:val="ListParagraph"/>
-        <w:rPr>
-          <w:b/>
-          <w:bCs/>
-          <w:color w:val="FF0000"/>
-        </w:rPr>
-      </w:pPr>
-    </w:p>
-    <w:p>
-      <w:pPr>
-        <w:pStyle w:val="ListParagraph"/>
-        <w:rPr>
-          <w:b/>
-          <w:bCs/>
-          <w:color w:val="FF0000"/>
-        </w:rPr>
-      </w:pPr>
-      <w:r>
-        <w:rPr>
-          <w:b/>
-          <w:bCs/>
-          <w:color w:val="FF0000"/>
-        </w:rPr>
-        <w:t>Example:</w:t>
-      </w:r>
-    </w:p>
-    <w:p>
-      <w:pPr>
-        <w:pStyle w:val="ListParagraph"/>
-        <w:rPr>
-          <w:b/>
-          <w:bCs/>
-          <w:color w:val="FF0000"/>
-        </w:rPr>
-      </w:pPr>
-      <w:r>
-        <w:rPr>
-          <w:b/>
-          <w:bCs/>
-          <w:color w:val="FF0000"/>
-        </w:rPr>
-        <w:tab/>
-        <w:t>Mohamed: Send friend request service, create app engine application</w:t>
-      </w:r>
-    </w:p>
-    <w:p>
-      <w:pPr>
-        <w:pStyle w:val="ListParagraph"/>
-        <w:rPr>
-          <w:b/>
-          <w:bCs/>
-          <w:color w:val="FF0000"/>
-        </w:rPr>
-      </w:pPr>
-      <w:r>
-        <w:rPr>
-          <w:b/>
-          <w:bCs/>
-          <w:color w:val="FF0000"/>
-        </w:rPr>
-        <w:tab/>
-        <w:t xml:space="preserve">Ahmed:  Android frontend login activity, Understand </w:t>
-      </w:r>
-      <w:proofErr w:type="spellStart"/>
-      <w:r>
-        <w:rPr>
-          <w:b/>
-          <w:bCs/>
-          <w:color w:val="FF0000"/>
-        </w:rPr>
-        <w:t>AsyncTask</w:t>
-      </w:r>
-      <w:proofErr w:type="spellEnd"/>
-      <w:r>
-        <w:rPr>
-          <w:b/>
-          <w:bCs/>
-          <w:color w:val="FF0000"/>
-        </w:rPr>
-        <w:t xml:space="preserve"> in android</w:t>
-      </w:r>
-    </w:p>
-    <w:p>
-      <w:pPr>
-        <w:pStyle w:val="Heading1"/>
-      </w:pPr>
-      <w:bookmarkStart w:id="2" w:name="_Toc507250133"/>
-      <w:r>
-        <w:t>What will be done today</w:t>
-      </w:r>
-      <w:bookmarkEnd w:id="2"/>
+        <w:rPr>
+          <w:b/>
+          <w:bCs/>
+          <w:color w:val="000000" w:themeColor="text1"/>
+          <w:lang w:bidi="ar-EG"/>
+        </w:rPr>
+      </w:pPr>
+      <w:r>
+        <w:rPr>
+          <w:b/>
+          <w:bCs/>
+          <w:color w:val="000000" w:themeColor="text1"/>
+          <w:lang w:bidi="ar-EG"/>
+        </w:rPr>
+        <w:t xml:space="preserve">16/4: searching for solutions for Docker problems </w:t>
+      </w:r>
     </w:p>
     <w:p>
       <w:pPr>
@@ -1508,120 +1589,22 @@
           <w:ilvl w:val="0"/>
           <w:numId w:val="1"/>
         </w:numPr>
-      </w:pPr>
-      <w:r>
-        <w:rPr>
-          <w:b/>
-          <w:bCs/>
-          <w:color w:val="FF0000"/>
+        <w:rPr>
+          <w:b/>
+          <w:bCs/>
+          <w:color w:val="000000" w:themeColor="text1"/>
           <w:lang w:bidi="ar-EG"/>
         </w:rPr>
-        <w:lastRenderedPageBreak/>
-        <w:t>In this section you should state what will be done by each member today</w:t>
-      </w:r>
-    </w:p>
-    <w:p>
-      <w:pPr>
-        <w:pStyle w:val="ListParagraph"/>
-        <w:rPr>
-          <w:b/>
-          <w:bCs/>
-          <w:color w:val="FF0000"/>
+      </w:pPr>
+      <w:r>
+        <w:rPr>
+          <w:b/>
+          <w:bCs/>
+          <w:color w:val="000000" w:themeColor="text1"/>
           <w:lang w:bidi="ar-EG"/>
         </w:rPr>
-      </w:pPr>
-    </w:p>
-    <w:p>
-      <w:pPr>
-        <w:pStyle w:val="ListParagraph"/>
-        <w:rPr>
-          <w:b/>
-          <w:bCs/>
-          <w:color w:val="FF0000"/>
-          <w:lang w:bidi="ar-EG"/>
-        </w:rPr>
-      </w:pPr>
-      <w:r>
-        <w:rPr>
-          <w:b/>
-          <w:bCs/>
-          <w:color w:val="FF0000"/>
-          <w:lang w:bidi="ar-EG"/>
-        </w:rPr>
-        <w:t>Example:</w:t>
-      </w:r>
-    </w:p>
-    <w:p>
-      <w:pPr>
-        <w:pStyle w:val="ListParagraph"/>
-        <w:rPr>
-          <w:b/>
-          <w:bCs/>
-          <w:color w:val="FF0000"/>
-          <w:lang w:bidi="ar-EG"/>
-        </w:rPr>
-      </w:pPr>
-      <w:r>
-        <w:rPr>
-          <w:b/>
-          <w:bCs/>
-          <w:color w:val="FF0000"/>
-          <w:lang w:bidi="ar-EG"/>
-        </w:rPr>
-        <w:tab/>
-        <w:t>Mohamed: Deploy services on app engine</w:t>
-      </w:r>
-    </w:p>
-    <w:p>
-      <w:pPr>
-        <w:pStyle w:val="ListParagraph"/>
-        <w:rPr>
-          <w:b/>
-          <w:bCs/>
-          <w:color w:val="FF0000"/>
-          <w:lang w:bidi="ar-EG"/>
-        </w:rPr>
-      </w:pPr>
-      <w:r>
-        <w:rPr>
-          <w:b/>
-          <w:bCs/>
-          <w:color w:val="FF0000"/>
-          <w:lang w:bidi="ar-EG"/>
-        </w:rPr>
-        <w:tab/>
-        <w:t>Ibrahim: Finish and test android frontend</w:t>
-      </w:r>
-    </w:p>
-    <w:p>
-      <w:pPr>
-        <w:pStyle w:val="ListParagraph"/>
-        <w:rPr>
-          <w:b/>
-          <w:bCs/>
-          <w:color w:val="FF0000"/>
-          <w:lang w:bidi="ar-EG"/>
-        </w:rPr>
-      </w:pPr>
-      <w:r>
-        <w:rPr>
-          <w:b/>
-          <w:bCs/>
-          <w:color w:val="FF0000"/>
-          <w:lang w:bidi="ar-EG"/>
-        </w:rPr>
-        <w:tab/>
-      </w:r>
-    </w:p>
-    <w:p>
-      <w:pPr>
-        <w:pStyle w:val="Heading1"/>
-      </w:pPr>
-      <w:bookmarkStart w:id="3" w:name="_Toc507250134"/>
-      <w:r>
-        <w:t>Current obstacles</w:t>
-      </w:r>
-      <w:bookmarkEnd w:id="3"/>
+        <w:t>17/4: completing implementation</w:t>
+      </w:r>
     </w:p>
     <w:p>
       <w:pPr>
@@ -1630,26 +1613,22 @@
           <w:ilvl w:val="0"/>
           <w:numId w:val="1"/>
         </w:numPr>
-      </w:pPr>
-      <w:r>
-        <w:rPr>
-          <w:b/>
-          <w:bCs/>
-          <w:color w:val="FF0000"/>
-        </w:rPr>
-        <w:t>In this section you should provide current obstacles that preventing team from the spring goal</w:t>
-      </w:r>
-    </w:p>
-    <w:p/>
-    <w:p>
-      <w:pPr>
-        <w:pStyle w:val="ListParagraph"/>
-        <w:rPr>
-          <w:b/>
-          <w:bCs/>
-          <w:color w:val="FF0000"/>
-        </w:rPr>
-      </w:pPr>
+        <w:rPr>
+          <w:b/>
+          <w:bCs/>
+          <w:color w:val="000000" w:themeColor="text1"/>
+          <w:lang w:bidi="ar-EG"/>
+        </w:rPr>
+      </w:pPr>
+      <w:r>
+        <w:rPr>
+          <w:b/>
+          <w:bCs/>
+          <w:color w:val="000000" w:themeColor="text1"/>
+          <w:lang w:bidi="ar-EG"/>
+        </w:rPr>
+        <w:t>18/4 : class diagram sequence diagram</w:t>
+      </w:r>
     </w:p>
     <w:p>
       <w:pPr>
@@ -1657,26 +1636,19 @@
         <w:rPr>
           <w:b/>
           <w:bCs/>
-          <w:color w:val="FF0000"/>
-        </w:rPr>
-      </w:pPr>
-      <w:r>
-        <w:rPr>
-          <w:b/>
-          <w:bCs/>
-          <w:color w:val="FF0000"/>
-        </w:rPr>
-        <w:t>Example:</w:t>
-      </w:r>
+          <w:color w:val="000000" w:themeColor="text1"/>
+          <w:lang w:bidi="ar-EG"/>
+        </w:rPr>
+      </w:pPr>
     </w:p>
     <w:p>
       <w:pPr>
         <w:pStyle w:val="ListParagraph"/>
-        <w:ind w:left="1440"/>
         <w:rPr>
           <w:b/>
           <w:bCs/>
           <w:color w:val="FF0000"/>
+          <w:lang w:bidi="ar-EG"/>
         </w:rPr>
       </w:pPr>
       <w:r>
@@ -1684,42 +1656,254 @@
           <w:b/>
           <w:bCs/>
           <w:color w:val="FF0000"/>
-        </w:rPr>
-        <w:t>Ahmed: I discovered that I shouldn't use JDK1.8, I have problems to uninstall JDK1.8 and install JDK1.7</w:t>
+          <w:lang w:bidi="ar-EG"/>
+        </w:rPr>
+        <w:tab/>
       </w:r>
     </w:p>
     <w:p>
       <w:pPr>
-        <w:pStyle w:val="ListParagraph"/>
-        <w:ind w:left="1440"/>
-        <w:rPr>
-          <w:b/>
-          <w:bCs/>
-          <w:color w:val="FF0000"/>
-        </w:rPr>
-      </w:pPr>
+        <w:pStyle w:val="Heading1"/>
+      </w:pPr>
+      <w:bookmarkStart w:id="3" w:name="_Toc507250134"/>
+      <w:r>
+        <w:t>Current obstacles</w:t>
+      </w:r>
+      <w:bookmarkEnd w:id="3"/>
     </w:p>
     <w:p>
       <w:pPr>
         <w:pStyle w:val="ListParagraph"/>
-        <w:ind w:left="1440"/>
-      </w:pPr>
-      <w:r>
-        <w:rPr>
-          <w:b/>
-          <w:bCs/>
-          <w:color w:val="FF0000"/>
-        </w:rPr>
-        <w:t>Mohamed: Many errors in web services project (In eclipse)</w:t>
+        <w:numPr>
+          <w:ilvl w:val="0"/>
+          <w:numId w:val="1"/>
+        </w:numPr>
+        <w:rPr>
+          <w:color w:val="000000" w:themeColor="text1"/>
+        </w:rPr>
+      </w:pPr>
+      <w:r>
+        <w:rPr>
+          <w:b/>
+          <w:bCs/>
+          <w:color w:val="000000" w:themeColor="text1"/>
+        </w:rPr>
+        <w:t xml:space="preserve">Afnan : </w:t>
+      </w:r>
+      <w:proofErr w:type="spellStart"/>
+      <w:r>
+        <w:rPr>
+          <w:b/>
+          <w:bCs/>
+          <w:color w:val="000000" w:themeColor="text1"/>
+        </w:rPr>
+        <w:t>docker</w:t>
+      </w:r>
+      <w:proofErr w:type="spellEnd"/>
+      <w:r>
+        <w:rPr>
+          <w:b/>
+          <w:bCs/>
+          <w:color w:val="000000" w:themeColor="text1"/>
+        </w:rPr>
+        <w:t xml:space="preserve"> and </w:t>
+      </w:r>
+      <w:proofErr w:type="spellStart"/>
+      <w:r>
+        <w:rPr>
+          <w:b/>
+          <w:bCs/>
+          <w:color w:val="000000" w:themeColor="text1"/>
+        </w:rPr>
+        <w:t>docker</w:t>
+      </w:r>
+      <w:proofErr w:type="spellEnd"/>
+      <w:r>
+        <w:rPr>
+          <w:b/>
+          <w:bCs/>
+          <w:color w:val="000000" w:themeColor="text1"/>
+        </w:rPr>
+        <w:t xml:space="preserve"> toolbox not working</w:t>
       </w:r>
     </w:p>
     <w:p>
       <w:pPr>
         <w:pStyle w:val="ListParagraph"/>
+        <w:numPr>
+          <w:ilvl w:val="0"/>
+          <w:numId w:val="1"/>
+        </w:numPr>
+        <w:rPr>
+          <w:b/>
+          <w:bCs/>
+          <w:color w:val="000000" w:themeColor="text1"/>
+        </w:rPr>
+      </w:pPr>
+      <w:proofErr w:type="spellStart"/>
+      <w:r>
+        <w:rPr>
+          <w:b/>
+          <w:bCs/>
+          <w:color w:val="000000" w:themeColor="text1"/>
+        </w:rPr>
+        <w:t>Esraa</w:t>
+      </w:r>
+      <w:proofErr w:type="spellEnd"/>
+      <w:r>
+        <w:rPr>
+          <w:b/>
+          <w:bCs/>
+          <w:color w:val="000000" w:themeColor="text1"/>
+        </w:rPr>
+        <w:t xml:space="preserve"> </w:t>
+      </w:r>
+      <w:proofErr w:type="spellStart"/>
+      <w:r>
+        <w:rPr>
+          <w:b/>
+          <w:bCs/>
+          <w:color w:val="000000" w:themeColor="text1"/>
+        </w:rPr>
+        <w:t>Taha</w:t>
+      </w:r>
+      <w:proofErr w:type="spellEnd"/>
+      <w:r>
+        <w:rPr>
+          <w:b/>
+          <w:bCs/>
+          <w:color w:val="000000" w:themeColor="text1"/>
+        </w:rPr>
+        <w:t xml:space="preserve"> : </w:t>
+      </w:r>
+      <w:proofErr w:type="spellStart"/>
+      <w:r>
+        <w:rPr>
+          <w:b/>
+          <w:bCs/>
+          <w:color w:val="000000" w:themeColor="text1"/>
+        </w:rPr>
+        <w:t>docker</w:t>
+      </w:r>
+      <w:proofErr w:type="spellEnd"/>
+      <w:r>
+        <w:rPr>
+          <w:b/>
+          <w:bCs/>
+          <w:color w:val="000000" w:themeColor="text1"/>
+        </w:rPr>
+        <w:t xml:space="preserve"> and </w:t>
+      </w:r>
+      <w:proofErr w:type="spellStart"/>
+      <w:r>
+        <w:rPr>
+          <w:b/>
+          <w:bCs/>
+          <w:color w:val="000000" w:themeColor="text1"/>
+        </w:rPr>
+        <w:t>docker</w:t>
+      </w:r>
+      <w:proofErr w:type="spellEnd"/>
+      <w:r>
+        <w:rPr>
+          <w:b/>
+          <w:bCs/>
+          <w:color w:val="000000" w:themeColor="text1"/>
+        </w:rPr>
+        <w:t xml:space="preserve"> toolbox not working  </w:t>
+      </w:r>
+    </w:p>
+    <w:p>
+      <w:pPr>
+        <w:pStyle w:val="ListParagraph"/>
+        <w:numPr>
+          <w:ilvl w:val="0"/>
+          <w:numId w:val="1"/>
+        </w:numPr>
         <w:rPr>
           <w:rtl/>
         </w:rPr>
       </w:pPr>
+      <w:proofErr w:type="spellStart"/>
+      <w:r>
+        <w:rPr>
+          <w:b/>
+          <w:bCs/>
+          <w:color w:val="000000" w:themeColor="text1"/>
+        </w:rPr>
+        <w:t>Lubna</w:t>
+      </w:r>
+      <w:proofErr w:type="spellEnd"/>
+      <w:r>
+        <w:rPr>
+          <w:b/>
+          <w:bCs/>
+          <w:color w:val="000000" w:themeColor="text1"/>
+        </w:rPr>
+        <w:t xml:space="preserve"> : </w:t>
+      </w:r>
+      <w:proofErr w:type="spellStart"/>
+      <w:r>
+        <w:rPr>
+          <w:b/>
+          <w:bCs/>
+          <w:color w:val="000000" w:themeColor="text1"/>
+        </w:rPr>
+        <w:t>docker</w:t>
+      </w:r>
+      <w:proofErr w:type="spellEnd"/>
+      <w:r>
+        <w:rPr>
+          <w:b/>
+          <w:bCs/>
+          <w:color w:val="000000" w:themeColor="text1"/>
+        </w:rPr>
+        <w:t xml:space="preserve"> and </w:t>
+      </w:r>
+      <w:proofErr w:type="spellStart"/>
+      <w:r>
+        <w:rPr>
+          <w:b/>
+          <w:bCs/>
+          <w:color w:val="000000" w:themeColor="text1"/>
+        </w:rPr>
+        <w:t>docker</w:t>
+      </w:r>
+      <w:proofErr w:type="spellEnd"/>
+      <w:r>
+        <w:rPr>
+          <w:b/>
+          <w:bCs/>
+          <w:color w:val="000000" w:themeColor="text1"/>
+        </w:rPr>
+        <w:t xml:space="preserve"> toolbox not working</w:t>
+      </w:r>
+      <w:r>
+        <w:rPr>
+          <w:b/>
+          <w:bCs/>
+          <w:color w:val="000000" w:themeColor="text1"/>
+        </w:rPr>
+        <w:t xml:space="preserve"> showing an error , couldn’t find proxy security in </w:t>
+      </w:r>
+      <w:proofErr w:type="spellStart"/>
+      <w:r>
+        <w:rPr>
+          <w:b/>
+          <w:bCs/>
+          <w:color w:val="000000" w:themeColor="text1"/>
+        </w:rPr>
+        <w:t>netbeans</w:t>
+      </w:r>
+      <w:proofErr w:type="spellEnd"/>
+      <w:r>
+        <w:rPr>
+          <w:b/>
+          <w:bCs/>
+          <w:color w:val="000000" w:themeColor="text1"/>
+        </w:rPr>
+        <w:t xml:space="preserve"> </w:t>
+      </w:r>
     </w:p>
     <w:p>
       <w:pPr>
@@ -1734,195 +1918,51 @@
     <w:p>
       <w:pPr>
         <w:pStyle w:val="ListParagraph"/>
-        <w:numPr>
-          <w:ilvl w:val="0"/>
-          <w:numId w:val="2"/>
-        </w:numPr>
         <w:rPr>
           <w:b/>
           <w:bCs/>
           <w:color w:val="FF0000"/>
         </w:rPr>
       </w:pPr>
-      <w:r>
-        <w:rPr>
-          <w:b/>
-          <w:bCs/>
-          <w:color w:val="FF0000"/>
-        </w:rPr>
-        <w:t xml:space="preserve">Provide screen shot for your </w:t>
-      </w:r>
-      <w:proofErr w:type="spellStart"/>
-      <w:r>
-        <w:rPr>
-          <w:b/>
-          <w:bCs/>
-          <w:color w:val="FF0000"/>
-        </w:rPr>
-        <w:t>trello</w:t>
-      </w:r>
-      <w:proofErr w:type="spellEnd"/>
-      <w:r>
-        <w:rPr>
-          <w:b/>
-          <w:bCs/>
-          <w:color w:val="FF0000"/>
-        </w:rPr>
-        <w:t xml:space="preserve"> workspace</w:t>
-      </w:r>
     </w:p>
     <w:p>
       <w:pPr>
         <w:pStyle w:val="ListParagraph"/>
-        <w:numPr>
-          <w:ilvl w:val="0"/>
-          <w:numId w:val="2"/>
-        </w:numPr>
         <w:rPr>
           <w:b/>
           <w:bCs/>
           <w:color w:val="FF0000"/>
         </w:rPr>
       </w:pPr>
-      <w:r>
-        <w:rPr>
-          <w:b/>
-          <w:bCs/>
-          <w:color w:val="FF0000"/>
-        </w:rPr>
-        <w:t>Your screenshot should show product backlog (current requirements) and role of each members</w:t>
-      </w:r>
     </w:p>
     <w:p>
-      <w:pPr>
-        <w:pStyle w:val="ListParagraph"/>
-        <w:rPr>
-          <w:b/>
-          <w:bCs/>
-          <w:color w:val="FF0000"/>
-        </w:rPr>
-      </w:pPr>
-      <w:r>
-        <w:rPr>
-          <w:b/>
-          <w:bCs/>
-          <w:color w:val="FF0000"/>
-        </w:rPr>
-        <w:t>Example:</w:t>
+      <w:r>
+        <w:pict w14:anchorId="14FC1430">
+          <v:shapetype id="_x0000_t75" coordsize="21600,21600" o:spt="75" o:preferrelative="t" path="m@4@5l@4@11@9@11@9@5xe" filled="f" stroked="f">
+            <v:stroke joinstyle="miter"/>
+            <v:formulas>
+              <v:f eqn="if lineDrawn pixelLineWidth 0"/>
+              <v:f eqn="sum @0 1 0"/>
+              <v:f eqn="sum 0 0 @1"/>
+              <v:f eqn="prod @2 1 2"/>
+              <v:f eqn="prod @3 21600 pixelWidth"/>
+              <v:f eqn="prod @3 21600 pixelHeight"/>
+              <v:f eqn="sum @0 0 1"/>
+              <v:f eqn="prod @6 1 2"/>
+              <v:f eqn="prod @7 21600 pixelWidth"/>
+              <v:f eqn="sum @8 21600 0"/>
+              <v:f eqn="prod @7 21600 pixelHeight"/>
+              <v:f eqn="sum @10 21600 0"/>
+            </v:formulas>
+            <v:path o:extrusionok="f" gradientshapeok="t" o:connecttype="rect"/>
+            <o:lock v:ext="edit" aspectratio="t"/>
+          </v:shapetype>
+          <v:shape id="_x0000_i1025" type="#_x0000_t75" style="width:479.5pt;height:216.5pt">
+            <v:imagedata r:id="rId10" o:title="24"/>
+          </v:shape>
+        </w:pict>
       </w:r>
     </w:p>
-    <w:p>
-      <w:pPr>
-        <w:pStyle w:val="ListParagraph"/>
-        <w:rPr>
-          <w:b/>
-          <w:bCs/>
-          <w:color w:val="FF0000"/>
-        </w:rPr>
-      </w:pPr>
-      <w:r>
-        <w:rPr>
-          <w:b/>
-          <w:bCs/>
-          <w:noProof/>
-          <w:color w:val="FF0000"/>
-        </w:rPr>
-        <w:drawing>
-          <wp:inline distT="0" distB="0" distL="0" distR="0" wp14:anchorId="70162244" wp14:editId="1C2D85F6">
-            <wp:extent cx="6124575" cy="2505075"/>
-            <wp:effectExtent l="0" t="0" r="0" b="0"/>
-            <wp:docPr id="1" name="Picture 1"/>
-            <wp:cNvGraphicFramePr>
-              <a:graphicFrameLocks xmlns:a="http://schemas.openxmlformats.org/drawingml/2006/main" noChangeAspect="1"/>
-            </wp:cNvGraphicFramePr>
-            <a:graphic xmlns:a="http://schemas.openxmlformats.org/drawingml/2006/main">
-              <a:graphicData uri="http://schemas.openxmlformats.org/drawingml/2006/picture">
-                <pic:pic xmlns:pic="http://schemas.openxmlformats.org/drawingml/2006/picture">
-                  <pic:nvPicPr>
-                    <pic:cNvPr id="0" name="Picture 1"/>
-                    <pic:cNvPicPr>
-                      <a:picLocks noChangeAspect="1" noChangeArrowheads="1"/>
-                    </pic:cNvPicPr>
-                  </pic:nvPicPr>
-                  <pic:blipFill>
-                    <a:blip r:embed="rId10">
-                      <a:extLst>
-                        <a:ext uri="{28A0092B-C50C-407E-A947-70E740481C1C}">
-                          <a14:useLocalDpi xmlns:a14="http://schemas.microsoft.com/office/drawing/2010/main" val="0"/>
-                        </a:ext>
-                      </a:extLst>
-                    </a:blip>
-                    <a:srcRect/>
-                    <a:stretch>
-                      <a:fillRect/>
-                    </a:stretch>
-                  </pic:blipFill>
-                  <pic:spPr bwMode="auto">
-                    <a:xfrm>
-                      <a:off x="0" y="0"/>
-                      <a:ext cx="6124575" cy="2505075"/>
-                    </a:xfrm>
-                    <a:prstGeom prst="rect">
-                      <a:avLst/>
-                    </a:prstGeom>
-                    <a:noFill/>
-                    <a:ln>
-                      <a:noFill/>
-                    </a:ln>
-                  </pic:spPr>
-                </pic:pic>
-              </a:graphicData>
-            </a:graphic>
-          </wp:inline>
-        </w:drawing>
-      </w:r>
-    </w:p>
-    <w:p>
-      <w:pPr>
-        <w:pStyle w:val="ListParagraph"/>
-        <w:rPr>
-          <w:b/>
-          <w:bCs/>
-          <w:color w:val="FF0000"/>
-        </w:rPr>
-      </w:pPr>
-    </w:p>
-    <w:p>
-      <w:pPr>
-        <w:pStyle w:val="ListParagraph"/>
-        <w:rPr>
-          <w:b/>
-          <w:bCs/>
-          <w:color w:val="FF0000"/>
-          <w:sz w:val="24"/>
-          <w:szCs w:val="24"/>
-        </w:rPr>
-      </w:pPr>
-      <w:r>
-        <w:rPr>
-          <w:b/>
-          <w:bCs/>
-          <w:color w:val="FF0000"/>
-          <w:sz w:val="24"/>
-          <w:szCs w:val="24"/>
-        </w:rPr>
-        <w:lastRenderedPageBreak/>
-        <w:t>Note black boxes w</w:t>
-      </w:r>
-      <w:bookmarkStart w:id="5" w:name="_GoBack"/>
-      <w:bookmarkEnd w:id="5"/>
-      <w:r>
-        <w:rPr>
-          <w:b/>
-          <w:bCs/>
-          <w:color w:val="FF0000"/>
-          <w:sz w:val="24"/>
-          <w:szCs w:val="24"/>
-        </w:rPr>
-        <w:t>hich state who is responsible for each requirement</w:t>
-      </w:r>
-    </w:p>
-    <w:p/>
     <w:sectPr>
       <w:headerReference w:type="default" r:id="rId11"/>
       <w:footerReference w:type="default" r:id="rId12"/>
@@ -1937,7 +1977,7 @@
 </file>
 
 <file path=word/endnotes.xml><?xml version="1.0" encoding="utf-8"?>
-<w:endnotes xmlns:wpc="http://schemas.microsoft.com/office/word/2010/wordprocessingCanvas" xmlns:cx="http://schemas.microsoft.com/office/drawing/2014/chartex" xmlns:cx1="http://schemas.microsoft.com/office/drawing/2015/9/8/chartex" xmlns:cx2="http://schemas.microsoft.com/office/drawing/2015/10/21/chartex" xmlns:cx3="http://schemas.microsoft.com/office/drawing/2016/5/9/chartex" xmlns:cx4="http://schemas.microsoft.com/office/drawing/2016/5/10/chartex" xmlns:cx5="http://schemas.microsoft.com/office/drawing/2016/5/11/chartex" xmlns:cx6="http://schemas.microsoft.com/office/drawing/2016/5/12/chartex" xmlns:cx7="http://schemas.microsoft.com/office/drawing/2016/5/13/chartex" xmlns:cx8="http://schemas.microsoft.com/office/drawing/2016/5/14/chartex" xmlns:mc="http://schemas.openxmlformats.org/markup-compatibility/2006" xmlns:aink="http://schemas.microsoft.com/office/drawing/2016/ink" xmlns:am3d="http://schemas.microsoft.com/office/drawing/2017/model3d" xmlns:o="urn:schemas-microsoft-com:office:office" xmlns:r="http://schemas.openxmlformats.org/officeDocument/2006/relationships" xmlns:m="http://schemas.openxmlformats.org/officeDocument/2006/math" xmlns:v="urn:schemas-microsoft-com:vml" xmlns:wp14="http://schemas.microsoft.com/office/word/2010/wordprocessingDrawing" xmlns:wp="http://schemas.openxmlformats.org/drawingml/2006/wordprocessingDrawing" xmlns:w10="urn:schemas-microsoft-com:office:word" xmlns:w="http://schemas.openxmlformats.org/wordprocessingml/2006/main" xmlns:w14="http://schemas.microsoft.com/office/word/2010/wordml" xmlns:w15="http://schemas.microsoft.com/office/word/2012/wordml" xmlns:w16cid="http://schemas.microsoft.com/office/word/2016/wordml/cid" xmlns:w16se="http://schemas.microsoft.com/office/word/2015/wordml/symex" xmlns:wpg="http://schemas.microsoft.com/office/word/2010/wordprocessingGroup" xmlns:wpi="http://schemas.microsoft.com/office/word/2010/wordprocessingInk" xmlns:wne="http://schemas.microsoft.com/office/word/2006/wordml" xmlns:wps="http://schemas.microsoft.com/office/word/2010/wordprocessingShape" mc:Ignorable="w14 w15 w16se w16cid wp14">
+<w:endnotes xmlns:wpc="http://schemas.microsoft.com/office/word/2010/wordprocessingCanvas" xmlns:mc="http://schemas.openxmlformats.org/markup-compatibility/2006" xmlns:o="urn:schemas-microsoft-com:office:office" xmlns:r="http://schemas.openxmlformats.org/officeDocument/2006/relationships" xmlns:m="http://schemas.openxmlformats.org/officeDocument/2006/math" xmlns:v="urn:schemas-microsoft-com:vml" xmlns:wp14="http://schemas.microsoft.com/office/word/2010/wordprocessingDrawing" xmlns:wp="http://schemas.openxmlformats.org/drawingml/2006/wordprocessingDrawing" xmlns:w10="urn:schemas-microsoft-com:office:word" xmlns:w="http://schemas.openxmlformats.org/wordprocessingml/2006/main" xmlns:w14="http://schemas.microsoft.com/office/word/2010/wordml" xmlns:w15="http://schemas.microsoft.com/office/word/2012/wordml" xmlns:wpg="http://schemas.microsoft.com/office/word/2010/wordprocessingGroup" xmlns:wpi="http://schemas.microsoft.com/office/word/2010/wordprocessingInk" xmlns:wne="http://schemas.microsoft.com/office/word/2006/wordml" xmlns:wps="http://schemas.microsoft.com/office/word/2010/wordprocessingShape" mc:Ignorable="w14 w15 wp14">
   <w:endnote w:type="separator" w:id="-1">
     <w:p>
       <w:pPr>
@@ -1962,7 +2002,7 @@
 </file>
 
 <file path=word/footer1.xml><?xml version="1.0" encoding="utf-8"?>
-<w:ftr xmlns:wpc="http://schemas.microsoft.com/office/word/2010/wordprocessingCanvas" xmlns:cx="http://schemas.microsoft.com/office/drawing/2014/chartex" xmlns:cx1="http://schemas.microsoft.com/office/drawing/2015/9/8/chartex" xmlns:cx2="http://schemas.microsoft.com/office/drawing/2015/10/21/chartex" xmlns:cx3="http://schemas.microsoft.com/office/drawing/2016/5/9/chartex" xmlns:cx4="http://schemas.microsoft.com/office/drawing/2016/5/10/chartex" xmlns:cx5="http://schemas.microsoft.com/office/drawing/2016/5/11/chartex" xmlns:cx6="http://schemas.microsoft.com/office/drawing/2016/5/12/chartex" xmlns:cx7="http://schemas.microsoft.com/office/drawing/2016/5/13/chartex" xmlns:cx8="http://schemas.microsoft.com/office/drawing/2016/5/14/chartex" xmlns:mc="http://schemas.openxmlformats.org/markup-compatibility/2006" xmlns:aink="http://schemas.microsoft.com/office/drawing/2016/ink" xmlns:am3d="http://schemas.microsoft.com/office/drawing/2017/model3d" xmlns:o="urn:schemas-microsoft-com:office:office" xmlns:r="http://schemas.openxmlformats.org/officeDocument/2006/relationships" xmlns:m="http://schemas.openxmlformats.org/officeDocument/2006/math" xmlns:v="urn:schemas-microsoft-com:vml" xmlns:wp14="http://schemas.microsoft.com/office/word/2010/wordprocessingDrawing" xmlns:wp="http://schemas.openxmlformats.org/drawingml/2006/wordprocessingDrawing" xmlns:w10="urn:schemas-microsoft-com:office:word" xmlns:w="http://schemas.openxmlformats.org/wordprocessingml/2006/main" xmlns:w14="http://schemas.microsoft.com/office/word/2010/wordml" xmlns:w15="http://schemas.microsoft.com/office/word/2012/wordml" xmlns:w16cid="http://schemas.microsoft.com/office/word/2016/wordml/cid" xmlns:w16se="http://schemas.microsoft.com/office/word/2015/wordml/symex" xmlns:wpg="http://schemas.microsoft.com/office/word/2010/wordprocessingGroup" xmlns:wpi="http://schemas.microsoft.com/office/word/2010/wordprocessingInk" xmlns:wne="http://schemas.microsoft.com/office/word/2006/wordml" xmlns:wps="http://schemas.microsoft.com/office/word/2010/wordprocessingShape" mc:Ignorable="w14 w15 w16se w16cid wp14">
+<w:ftr xmlns:wpc="http://schemas.microsoft.com/office/word/2010/wordprocessingCanvas" xmlns:mc="http://schemas.openxmlformats.org/markup-compatibility/2006" xmlns:o="urn:schemas-microsoft-com:office:office" xmlns:r="http://schemas.openxmlformats.org/officeDocument/2006/relationships" xmlns:m="http://schemas.openxmlformats.org/officeDocument/2006/math" xmlns:v="urn:schemas-microsoft-com:vml" xmlns:wp14="http://schemas.microsoft.com/office/word/2010/wordprocessingDrawing" xmlns:wp="http://schemas.openxmlformats.org/drawingml/2006/wordprocessingDrawing" xmlns:w10="urn:schemas-microsoft-com:office:word" xmlns:w="http://schemas.openxmlformats.org/wordprocessingml/2006/main" xmlns:w14="http://schemas.microsoft.com/office/word/2010/wordml" xmlns:w15="http://schemas.microsoft.com/office/word/2012/wordml" xmlns:wpg="http://schemas.microsoft.com/office/word/2010/wordprocessingGroup" xmlns:wpi="http://schemas.microsoft.com/office/word/2010/wordprocessingInk" xmlns:wne="http://schemas.microsoft.com/office/word/2006/wordml" xmlns:wps="http://schemas.microsoft.com/office/word/2010/wordprocessingShape" mc:Ignorable="w14 w15 wp14">
   <w:p>
     <w:pPr>
       <w:pStyle w:val="Footer"/>
@@ -2126,7 +2166,7 @@
 </file>
 
 <file path=word/footnotes.xml><?xml version="1.0" encoding="utf-8"?>
-<w:footnotes xmlns:wpc="http://schemas.microsoft.com/office/word/2010/wordprocessingCanvas" xmlns:cx="http://schemas.microsoft.com/office/drawing/2014/chartex" xmlns:cx1="http://schemas.microsoft.com/office/drawing/2015/9/8/chartex" xmlns:cx2="http://schemas.microsoft.com/office/drawing/2015/10/21/chartex" xmlns:cx3="http://schemas.microsoft.com/office/drawing/2016/5/9/chartex" xmlns:cx4="http://schemas.microsoft.com/office/drawing/2016/5/10/chartex" xmlns:cx5="http://schemas.microsoft.com/office/drawing/2016/5/11/chartex" xmlns:cx6="http://schemas.microsoft.com/office/drawing/2016/5/12/chartex" xmlns:cx7="http://schemas.microsoft.com/office/drawing/2016/5/13/chartex" xmlns:cx8="http://schemas.microsoft.com/office/drawing/2016/5/14/chartex" xmlns:mc="http://schemas.openxmlformats.org/markup-compatibility/2006" xmlns:aink="http://schemas.microsoft.com/office/drawing/2016/ink" xmlns:am3d="http://schemas.microsoft.com/office/drawing/2017/model3d" xmlns:o="urn:schemas-microsoft-com:office:office" xmlns:r="http://schemas.openxmlformats.org/officeDocument/2006/relationships" xmlns:m="http://schemas.openxmlformats.org/officeDocument/2006/math" xmlns:v="urn:schemas-microsoft-com:vml" xmlns:wp14="http://schemas.microsoft.com/office/word/2010/wordprocessingDrawing" xmlns:wp="http://schemas.openxmlformats.org/drawingml/2006/wordprocessingDrawing" xmlns:w10="urn:schemas-microsoft-com:office:word" xmlns:w="http://schemas.openxmlformats.org/wordprocessingml/2006/main" xmlns:w14="http://schemas.microsoft.com/office/word/2010/wordml" xmlns:w15="http://schemas.microsoft.com/office/word/2012/wordml" xmlns:w16cid="http://schemas.microsoft.com/office/word/2016/wordml/cid" xmlns:w16se="http://schemas.microsoft.com/office/word/2015/wordml/symex" xmlns:wpg="http://schemas.microsoft.com/office/word/2010/wordprocessingGroup" xmlns:wpi="http://schemas.microsoft.com/office/word/2010/wordprocessingInk" xmlns:wne="http://schemas.microsoft.com/office/word/2006/wordml" xmlns:wps="http://schemas.microsoft.com/office/word/2010/wordprocessingShape" mc:Ignorable="w14 w15 w16se w16cid wp14">
+<w:footnotes xmlns:wpc="http://schemas.microsoft.com/office/word/2010/wordprocessingCanvas" xmlns:mc="http://schemas.openxmlformats.org/markup-compatibility/2006" xmlns:o="urn:schemas-microsoft-com:office:office" xmlns:r="http://schemas.openxmlformats.org/officeDocument/2006/relationships" xmlns:m="http://schemas.openxmlformats.org/officeDocument/2006/math" xmlns:v="urn:schemas-microsoft-com:vml" xmlns:wp14="http://schemas.microsoft.com/office/word/2010/wordprocessingDrawing" xmlns:wp="http://schemas.openxmlformats.org/drawingml/2006/wordprocessingDrawing" xmlns:w10="urn:schemas-microsoft-com:office:word" xmlns:w="http://schemas.openxmlformats.org/wordprocessingml/2006/main" xmlns:w14="http://schemas.microsoft.com/office/word/2010/wordml" xmlns:w15="http://schemas.microsoft.com/office/word/2012/wordml" xmlns:wpg="http://schemas.microsoft.com/office/word/2010/wordprocessingGroup" xmlns:wpi="http://schemas.microsoft.com/office/word/2010/wordprocessingInk" xmlns:wne="http://schemas.microsoft.com/office/word/2006/wordml" xmlns:wps="http://schemas.microsoft.com/office/word/2010/wordprocessingShape" mc:Ignorable="w14 w15 wp14">
   <w:footnote w:type="separator" w:id="-1">
     <w:p>
       <w:pPr>
@@ -2151,7 +2191,7 @@
 </file>
 
 <file path=word/header1.xml><?xml version="1.0" encoding="utf-8"?>
-<w:hdr xmlns:wpc="http://schemas.microsoft.com/office/word/2010/wordprocessingCanvas" xmlns:cx="http://schemas.microsoft.com/office/drawing/2014/chartex" xmlns:cx1="http://schemas.microsoft.com/office/drawing/2015/9/8/chartex" xmlns:cx2="http://schemas.microsoft.com/office/drawing/2015/10/21/chartex" xmlns:cx3="http://schemas.microsoft.com/office/drawing/2016/5/9/chartex" xmlns:cx4="http://schemas.microsoft.com/office/drawing/2016/5/10/chartex" xmlns:cx5="http://schemas.microsoft.com/office/drawing/2016/5/11/chartex" xmlns:cx6="http://schemas.microsoft.com/office/drawing/2016/5/12/chartex" xmlns:cx7="http://schemas.microsoft.com/office/drawing/2016/5/13/chartex" xmlns:cx8="http://schemas.microsoft.com/office/drawing/2016/5/14/chartex" xmlns:mc="http://schemas.openxmlformats.org/markup-compatibility/2006" xmlns:aink="http://schemas.microsoft.com/office/drawing/2016/ink" xmlns:am3d="http://schemas.microsoft.com/office/drawing/2017/model3d" xmlns:o="urn:schemas-microsoft-com:office:office" xmlns:r="http://schemas.openxmlformats.org/officeDocument/2006/relationships" xmlns:m="http://schemas.openxmlformats.org/officeDocument/2006/math" xmlns:v="urn:schemas-microsoft-com:vml" xmlns:wp14="http://schemas.microsoft.com/office/word/2010/wordprocessingDrawing" xmlns:wp="http://schemas.openxmlformats.org/drawingml/2006/wordprocessingDrawing" xmlns:w10="urn:schemas-microsoft-com:office:word" xmlns:w="http://schemas.openxmlformats.org/wordprocessingml/2006/main" xmlns:w14="http://schemas.microsoft.com/office/word/2010/wordml" xmlns:w15="http://schemas.microsoft.com/office/word/2012/wordml" xmlns:w16cid="http://schemas.microsoft.com/office/word/2016/wordml/cid" xmlns:w16se="http://schemas.microsoft.com/office/word/2015/wordml/symex" xmlns:wpg="http://schemas.microsoft.com/office/word/2010/wordprocessingGroup" xmlns:wpi="http://schemas.microsoft.com/office/word/2010/wordprocessingInk" xmlns:wne="http://schemas.microsoft.com/office/word/2006/wordml" xmlns:wps="http://schemas.microsoft.com/office/word/2010/wordprocessingShape" mc:Ignorable="w14 w15 w16se w16cid wp14">
+<w:hdr xmlns:wpc="http://schemas.microsoft.com/office/word/2010/wordprocessingCanvas" xmlns:mc="http://schemas.openxmlformats.org/markup-compatibility/2006" xmlns:o="urn:schemas-microsoft-com:office:office" xmlns:r="http://schemas.openxmlformats.org/officeDocument/2006/relationships" xmlns:m="http://schemas.openxmlformats.org/officeDocument/2006/math" xmlns:v="urn:schemas-microsoft-com:vml" xmlns:wp14="http://schemas.microsoft.com/office/word/2010/wordprocessingDrawing" xmlns:wp="http://schemas.openxmlformats.org/drawingml/2006/wordprocessingDrawing" xmlns:w10="urn:schemas-microsoft-com:office:word" xmlns:w="http://schemas.openxmlformats.org/wordprocessingml/2006/main" xmlns:w14="http://schemas.microsoft.com/office/word/2010/wordml" xmlns:w15="http://schemas.microsoft.com/office/word/2012/wordml" xmlns:wpg="http://schemas.microsoft.com/office/word/2010/wordprocessingGroup" xmlns:wpi="http://schemas.microsoft.com/office/word/2010/wordprocessingInk" xmlns:wne="http://schemas.microsoft.com/office/word/2006/wordml" xmlns:wps="http://schemas.microsoft.com/office/word/2010/wordprocessingShape" mc:Ignorable="w14 w15 wp14">
   <w:p>
     <w:pPr>
       <w:pStyle w:val="Header"/>
@@ -2363,7 +2403,7 @@
 </file>
 
 <file path=word/numbering.xml><?xml version="1.0" encoding="utf-8"?>
-<w:numbering xmlns:wpc="http://schemas.microsoft.com/office/word/2010/wordprocessingCanvas" xmlns:cx="http://schemas.microsoft.com/office/drawing/2014/chartex" xmlns:cx1="http://schemas.microsoft.com/office/drawing/2015/9/8/chartex" xmlns:cx2="http://schemas.microsoft.com/office/drawing/2015/10/21/chartex" xmlns:cx3="http://schemas.microsoft.com/office/drawing/2016/5/9/chartex" xmlns:cx4="http://schemas.microsoft.com/office/drawing/2016/5/10/chartex" xmlns:cx5="http://schemas.microsoft.com/office/drawing/2016/5/11/chartex" xmlns:cx6="http://schemas.microsoft.com/office/drawing/2016/5/12/chartex" xmlns:cx7="http://schemas.microsoft.com/office/drawing/2016/5/13/chartex" xmlns:cx8="http://schemas.microsoft.com/office/drawing/2016/5/14/chartex" xmlns:mc="http://schemas.openxmlformats.org/markup-compatibility/2006" xmlns:aink="http://schemas.microsoft.com/office/drawing/2016/ink" xmlns:am3d="http://schemas.microsoft.com/office/drawing/2017/model3d" xmlns:o="urn:schemas-microsoft-com:office:office" xmlns:r="http://schemas.openxmlformats.org/officeDocument/2006/relationships" xmlns:m="http://schemas.openxmlformats.org/officeDocument/2006/math" xmlns:v="urn:schemas-microsoft-com:vml" xmlns:wp14="http://schemas.microsoft.com/office/word/2010/wordprocessingDrawing" xmlns:wp="http://schemas.openxmlformats.org/drawingml/2006/wordprocessingDrawing" xmlns:w10="urn:schemas-microsoft-com:office:word" xmlns:w="http://schemas.openxmlformats.org/wordprocessingml/2006/main" xmlns:w14="http://schemas.microsoft.com/office/word/2010/wordml" xmlns:w15="http://schemas.microsoft.com/office/word/2012/wordml" xmlns:w16cid="http://schemas.microsoft.com/office/word/2016/wordml/cid" xmlns:w16se="http://schemas.microsoft.com/office/word/2015/wordml/symex" xmlns:wpg="http://schemas.microsoft.com/office/word/2010/wordprocessingGroup" xmlns:wpi="http://schemas.microsoft.com/office/word/2010/wordprocessingInk" xmlns:wne="http://schemas.microsoft.com/office/word/2006/wordml" xmlns:wps="http://schemas.microsoft.com/office/word/2010/wordprocessingShape" mc:Ignorable="w14 w15 w16se w16cid wp14">
+<w:numbering xmlns:wpc="http://schemas.microsoft.com/office/word/2010/wordprocessingCanvas" xmlns:mc="http://schemas.openxmlformats.org/markup-compatibility/2006" xmlns:o="urn:schemas-microsoft-com:office:office" xmlns:r="http://schemas.openxmlformats.org/officeDocument/2006/relationships" xmlns:m="http://schemas.openxmlformats.org/officeDocument/2006/math" xmlns:v="urn:schemas-microsoft-com:vml" xmlns:wp14="http://schemas.microsoft.com/office/word/2010/wordprocessingDrawing" xmlns:wp="http://schemas.openxmlformats.org/drawingml/2006/wordprocessingDrawing" xmlns:w10="urn:schemas-microsoft-com:office:word" xmlns:w="http://schemas.openxmlformats.org/wordprocessingml/2006/main" xmlns:w14="http://schemas.microsoft.com/office/word/2010/wordml" xmlns:w15="http://schemas.microsoft.com/office/word/2012/wordml" xmlns:wpg="http://schemas.microsoft.com/office/word/2010/wordprocessingGroup" xmlns:wpi="http://schemas.microsoft.com/office/word/2010/wordprocessingInk" xmlns:wne="http://schemas.microsoft.com/office/word/2006/wordml" xmlns:wps="http://schemas.microsoft.com/office/word/2010/wordprocessingShape" mc:Ignorable="w14 w15 wp14">
   <w:abstractNum w:abstractNumId="0" w15:restartNumberingAfterBreak="0">
     <w:nsid w:val="0EB44D2F"/>
     <w:multiLevelType w:val="hybridMultilevel"/>
@@ -2706,7 +2746,7 @@
   <w:abstractNum w:abstractNumId="3" w15:restartNumberingAfterBreak="0">
     <w:nsid w:val="58515B9C"/>
     <w:multiLevelType w:val="hybridMultilevel"/>
-    <w:tmpl w:val="AD30869C"/>
+    <w:tmpl w:val="A1B649EA"/>
     <w:lvl w:ilvl="0" w:tplc="04090001">
       <w:start w:val="1"/>
       <w:numFmt w:val="bullet"/>
@@ -2833,7 +2873,7 @@
 </file>
 
 <file path=word/styles.xml><?xml version="1.0" encoding="utf-8"?>
-<w:styles xmlns:mc="http://schemas.openxmlformats.org/markup-compatibility/2006" xmlns:r="http://schemas.openxmlformats.org/officeDocument/2006/relationships" xmlns:w="http://schemas.openxmlformats.org/wordprocessingml/2006/main" xmlns:w14="http://schemas.microsoft.com/office/word/2010/wordml" xmlns:w15="http://schemas.microsoft.com/office/word/2012/wordml" xmlns:w16cid="http://schemas.microsoft.com/office/word/2016/wordml/cid" xmlns:w16se="http://schemas.microsoft.com/office/word/2015/wordml/symex" mc:Ignorable="w14 w15 w16se w16cid">
+<w:styles xmlns:mc="http://schemas.openxmlformats.org/markup-compatibility/2006" xmlns:r="http://schemas.openxmlformats.org/officeDocument/2006/relationships" xmlns:w="http://schemas.openxmlformats.org/wordprocessingml/2006/main" xmlns:w14="http://schemas.microsoft.com/office/word/2010/wordml" xmlns:w15="http://schemas.microsoft.com/office/word/2012/wordml" mc:Ignorable="w14 w15">
   <w:docDefaults>
     <w:rPrDefault>
       <w:rPr>
@@ -2849,7 +2889,7 @@
       </w:pPr>
     </w:pPrDefault>
   </w:docDefaults>
-  <w:latentStyles w:defLockedState="0" w:defUIPriority="99" w:defSemiHidden="0" w:defUnhideWhenUsed="0" w:defQFormat="0" w:count="375">
+  <w:latentStyles w:defLockedState="0" w:defUIPriority="99" w:defSemiHidden="0" w:defUnhideWhenUsed="0" w:defQFormat="0" w:count="371">
     <w:lsdException w:name="Normal" w:uiPriority="0" w:qFormat="1"/>
     <w:lsdException w:name="heading 1" w:uiPriority="9" w:qFormat="1"/>
     <w:lsdException w:name="heading 2" w:semiHidden="1" w:uiPriority="9" w:unhideWhenUsed="1" w:qFormat="1"/>
@@ -3221,10 +3261,6 @@
     <w:lsdException w:name="List Table 5 Dark Accent 6" w:uiPriority="50"/>
     <w:lsdException w:name="List Table 6 Colorful Accent 6" w:uiPriority="51"/>
     <w:lsdException w:name="List Table 7 Colorful Accent 6" w:uiPriority="52"/>
-    <w:lsdException w:name="Mention" w:semiHidden="1" w:unhideWhenUsed="1"/>
-    <w:lsdException w:name="Smart Hyperlink" w:semiHidden="1" w:unhideWhenUsed="1"/>
-    <w:lsdException w:name="Hashtag" w:semiHidden="1" w:unhideWhenUsed="1"/>
-    <w:lsdException w:name="Unresolved Mention" w:semiHidden="1" w:unhideWhenUsed="1"/>
   </w:latentStyles>
   <w:style w:type="paragraph" w:default="1" w:styleId="Normal">
     <w:name w:val="Normal"/>
@@ -4558,7 +4594,7 @@
 </file>
 
 <file path=customXml/itemProps1.xml><?xml version="1.0" encoding="utf-8"?>
-<ds:datastoreItem xmlns:ds="http://schemas.openxmlformats.org/officeDocument/2006/customXml" ds:itemID="{493B75F5-3338-4056-A28B-E550614D65EC}">
+<ds:datastoreItem xmlns:ds="http://schemas.openxmlformats.org/officeDocument/2006/customXml" ds:itemID="{7CE56BB4-E945-446D-ABBE-D4DFAC1977AB}">
   <ds:schemaRefs>
     <ds:schemaRef ds:uri="http://schemas.openxmlformats.org/officeDocument/2006/bibliography"/>
   </ds:schemaRefs>

</xml_diff>